<commit_message>
uvok skoro gotov, popravio margine
</commit_message>
<xml_diff>
--- a/Master rad/word dokument/ispraviti.docx
+++ b/Master rad/word dokument/ispraviti.docx
@@ -80,6 +80,26 @@
     <w:p>
       <w:r>
         <w:t>reference moraju da imaju i mesto izadavanja</w:t>
+      </w:r>
+    </w:p>
+    <w:p>
+      <w:r>
+        <w:t>Dodaj brojeve kako treba i sadržaj i listu slika i tabela</w:t>
+      </w:r>
+    </w:p>
+    <w:p>
+      <w:r>
+        <w:t>podesiti margine, 15 mm je ono sto si sublerom izmerio odstupanje</w:t>
+      </w:r>
+    </w:p>
+    <w:p>
+      <w:r>
+        <w:t>proveriti naslovnu stranu, da li će je preći 15 mm</w:t>
+      </w:r>
+    </w:p>
+    <w:p>
+      <w:r>
+        <w:t>Zahvalis e vuletu u zahvalnici</w:t>
       </w:r>
       <w:bookmarkStart w:id="0" w:name="_GoBack"/>
       <w:bookmarkEnd w:id="0"/>

</xml_diff>

<commit_message>
popravios sve stamparske greske
</commit_message>
<xml_diff>
--- a/Master rad/word dokument/ispraviti.docx
+++ b/Master rad/word dokument/ispraviti.docx
@@ -3,6 +3,7 @@
 <w:document xmlns:wpc="http://schemas.microsoft.com/office/word/2010/wordprocessingCanvas" xmlns:cx="http://schemas.microsoft.com/office/drawing/2014/chartex" xmlns:cx1="http://schemas.microsoft.com/office/drawing/2015/9/8/chartex" xmlns:mc="http://schemas.openxmlformats.org/markup-compatibility/2006" xmlns:o="urn:schemas-microsoft-com:office:office" xmlns:r="http://schemas.openxmlformats.org/officeDocument/2006/relationships" xmlns:m="http://schemas.openxmlformats.org/officeDocument/2006/math" xmlns:v="urn:schemas-microsoft-com:vml" xmlns:wp14="http://schemas.microsoft.com/office/word/2010/wordprocessingDrawing" xmlns:wp="http://schemas.openxmlformats.org/drawingml/2006/wordprocessingDrawing" xmlns:w10="urn:schemas-microsoft-com:office:word" xmlns:w="http://schemas.openxmlformats.org/wordprocessingml/2006/main" xmlns:w14="http://schemas.microsoft.com/office/word/2010/wordml" xmlns:w15="http://schemas.microsoft.com/office/word/2012/wordml" xmlns:w16se="http://schemas.microsoft.com/office/word/2015/wordml/symex" xmlns:wpg="http://schemas.microsoft.com/office/word/2010/wordprocessingGroup" xmlns:wpi="http://schemas.microsoft.com/office/word/2010/wordprocessingInk" xmlns:wne="http://schemas.microsoft.com/office/word/2006/wordml" xmlns:wps="http://schemas.microsoft.com/office/word/2010/wordprocessingShape" mc:Ignorable="w14 w15 w16se wp14">
   <w:body>
     <w:p>
+      <w:bookmarkStart w:id="0" w:name="_GoBack"/>
       <w:r>
         <w:t>skalarni i vektorski proizvod</w:t>
       </w:r>
@@ -101,15 +102,14 @@
       <w:r>
         <w:t>Zahvalis e vuletu u zahvalnici</w:t>
       </w:r>
-      <w:bookmarkStart w:id="0" w:name="_GoBack"/>
-      <w:bookmarkEnd w:id="0"/>
-    </w:p>
+    </w:p>
+    <w:bookmarkEnd w:id="0"/>
     <w:p/>
     <w:sectPr>
       <w:pgSz w:w="12240" w:h="15840"/>
-      <w:pgMar w:top="1440" w:right="1440" w:bottom="1440" w:left="1440" w:header="708" w:footer="708" w:gutter="0"/>
+      <w:pgMar w:top="1440" w:right="1077" w:bottom="1440" w:left="1531" w:header="708" w:footer="708" w:gutter="0"/>
       <w:cols w:space="708"/>
-      <w:docGrid w:linePitch="360"/>
+      <w:docGrid w:linePitch="435"/>
     </w:sectPr>
   </w:body>
 </w:document>
@@ -536,6 +536,36 @@
     <w:semiHidden/>
     <w:unhideWhenUsed/>
   </w:style>
+  <w:style w:type="paragraph" w:styleId="BalloonText">
+    <w:name w:val="Balloon Text"/>
+    <w:basedOn w:val="Normal"/>
+    <w:link w:val="BalloonTextChar"/>
+    <w:uiPriority w:val="99"/>
+    <w:semiHidden/>
+    <w:unhideWhenUsed/>
+    <w:rsid w:val="00BC2326"/>
+    <w:pPr>
+      <w:spacing w:after="0" w:line="240" w:lineRule="auto"/>
+    </w:pPr>
+    <w:rPr>
+      <w:rFonts w:ascii="Segoe UI" w:hAnsi="Segoe UI" w:cs="Segoe UI"/>
+      <w:sz w:val="18"/>
+      <w:szCs w:val="18"/>
+    </w:rPr>
+  </w:style>
+  <w:style w:type="character" w:customStyle="1" w:styleId="BalloonTextChar">
+    <w:name w:val="Balloon Text Char"/>
+    <w:basedOn w:val="DefaultParagraphFont"/>
+    <w:link w:val="BalloonText"/>
+    <w:uiPriority w:val="99"/>
+    <w:semiHidden/>
+    <w:rsid w:val="00BC2326"/>
+    <w:rPr>
+      <w:rFonts w:ascii="Segoe UI" w:hAnsi="Segoe UI" w:cs="Segoe UI"/>
+      <w:sz w:val="18"/>
+      <w:szCs w:val="18"/>
+    </w:rPr>
+  </w:style>
 </w:styles>
 </file>
 
@@ -798,4 +828,16 @@
     </a:ext>
   </a:extLst>
 </a:theme>
+</file>
+
+<file path=customXml/item1.xml><?xml version="1.0" encoding="utf-8"?>
+<b:Sources xmlns:b="http://schemas.openxmlformats.org/officeDocument/2006/bibliography" xmlns="http://schemas.openxmlformats.org/officeDocument/2006/bibliography" SelectedStyle="\APASixthEditionOfficeOnline.xsl" StyleName="APA" Version="6"/>
+</file>
+
+<file path=customXml/itemProps1.xml><?xml version="1.0" encoding="utf-8"?>
+<ds:datastoreItem xmlns:ds="http://schemas.openxmlformats.org/officeDocument/2006/customXml" ds:itemID="{5AC3E85B-A30C-41E3-8AD3-735A3F93CEC3}">
+  <ds:schemaRefs>
+    <ds:schemaRef ds:uri="http://schemas.openxmlformats.org/officeDocument/2006/bibliography"/>
+  </ds:schemaRefs>
+</ds:datastoreItem>
 </file>
</xml_diff>

<commit_message>
dodao referencu na metak i boju tabele sredio
</commit_message>
<xml_diff>
--- a/Master rad/word dokument/ispraviti.docx
+++ b/Master rad/word dokument/ispraviti.docx
@@ -93,12 +93,28 @@
       </w:r>
     </w:p>
     <w:p>
-      <w:r>
+      <w:pPr>
+        <w:rPr>
+          <w:color w:val="FF0000"/>
+        </w:rPr>
+      </w:pPr>
+      <w:r>
+        <w:rPr>
+          <w:color w:val="FF0000"/>
+        </w:rPr>
         <w:t>reference treba redom da idu</w:t>
       </w:r>
     </w:p>
     <w:p>
-      <w:r>
+      <w:pPr>
+        <w:rPr>
+          <w:color w:val="FF0000"/>
+        </w:rPr>
+      </w:pPr>
+      <w:r>
+        <w:rPr>
+          <w:color w:val="FF0000"/>
+        </w:rPr>
         <w:t>referenca na zumiran prikaz projektila</w:t>
       </w:r>
     </w:p>
@@ -160,7 +176,15 @@
       </w:r>
     </w:p>
     <w:p>
-      <w:r>
+      <w:pPr>
+        <w:rPr>
+          <w:color w:val="FF0000"/>
+        </w:rPr>
+      </w:pPr>
+      <w:r>
+        <w:rPr>
+          <w:color w:val="FF0000"/>
+        </w:rPr>
         <w:t>tabela eliminisi boje</w:t>
       </w:r>
     </w:p>
@@ -170,7 +194,15 @@
       </w:r>
     </w:p>
     <w:p>
-      <w:r>
+      <w:pPr>
+        <w:rPr>
+          <w:color w:val="FF0000"/>
+        </w:rPr>
+      </w:pPr>
+      <w:r>
+        <w:rPr>
+          <w:color w:val="FF0000"/>
+        </w:rPr>
         <w:t>reference moraju da imaju i mesto izadavanja</w:t>
       </w:r>
     </w:p>
@@ -217,11 +249,38 @@
       </w:r>
     </w:p>
     <w:p>
-      <w:r>
-        <w:t>Elimini[i referencu pored dve tacke!</w:t>
+      <w:pPr>
+        <w:rPr>
+          <w:color w:val="FF0000"/>
+        </w:rPr>
+      </w:pPr>
+      <w:r>
+        <w:rPr>
+          <w:color w:val="FF0000"/>
+        </w:rPr>
+        <w:t>Eliminisati referencu pored dve tacke</w:t>
+      </w:r>
+    </w:p>
+    <w:p>
+      <w:pPr>
+        <w:rPr>
+          <w:color w:val="000000" w:themeColor="text1"/>
+        </w:rPr>
+      </w:pPr>
+      <w:r>
+        <w:rPr>
+          <w:color w:val="000000" w:themeColor="text1"/>
+        </w:rPr>
+        <w:t>zavrs</w:t>
       </w:r>
       <w:bookmarkStart w:id="0" w:name="_GoBack"/>
       <w:bookmarkEnd w:id="0"/>
+      <w:r>
+        <w:rPr>
+          <w:color w:val="000000" w:themeColor="text1"/>
+        </w:rPr>
+        <w:t>i rad</w:t>
+      </w:r>
     </w:p>
     <w:p/>
     <w:sectPr>
@@ -954,7 +1013,7 @@
 </file>
 
 <file path=customXml/itemProps1.xml><?xml version="1.0" encoding="utf-8"?>
-<ds:datastoreItem xmlns:ds="http://schemas.openxmlformats.org/officeDocument/2006/customXml" ds:itemID="{42221EBA-64CB-4B0A-9C3A-5ADEBF17030C}">
+<ds:datastoreItem xmlns:ds="http://schemas.openxmlformats.org/officeDocument/2006/customXml" ds:itemID="{756F3D50-F827-4CCA-81C9-70AA44FC1376}">
   <ds:schemaRefs>
     <ds:schemaRef ds:uri="http://schemas.openxmlformats.org/officeDocument/2006/bibliography"/>
   </ds:schemaRefs>

</xml_diff>